<commit_message>
added another docstring and updated the algorithms in the report
</commit_message>
<xml_diff>
--- a/report.docx
+++ b/report.docx
@@ -26,11 +26,19 @@
     <w:p>
       <w:pPr>
         <w:rPr>
-          <w:lang w:val="en-IL"/>
-        </w:rPr>
-      </w:pPr>
-      <w:r>
-        <w:rPr>
+          <w:b/>
+          <w:bCs/>
+          <w:sz w:val="24"/>
+          <w:szCs w:val="24"/>
+          <w:lang w:val="en-IL"/>
+        </w:rPr>
+      </w:pPr>
+      <w:r>
+        <w:rPr>
+          <w:b/>
+          <w:bCs/>
+          <w:sz w:val="24"/>
+          <w:szCs w:val="24"/>
           <w:lang w:val="en-IL"/>
         </w:rPr>
         <w:t>Algorithm:</w:t>
@@ -42,17 +50,167 @@
           <w:lang w:val="en-IL"/>
         </w:rPr>
       </w:pPr>
+      <w:r>
+        <w:rPr>
+          <w:lang w:val="en-IL"/>
+        </w:rPr>
+        <w:t xml:space="preserve">Word correction – </w:t>
+      </w:r>
+      <w:r>
+        <w:rPr>
+          <w:lang w:val="en-IL"/>
+        </w:rPr>
+        <w:t>generating all the candidates according to the error model, filter all the out of vocabulary words, multiply the probability of a candidate word after correction and the probability of it in the vocabulary. Then</w:t>
+      </w:r>
+      <w:r>
+        <w:rPr>
+          <w:lang w:val="en-IL"/>
+        </w:rPr>
+        <w:t>,</w:t>
+      </w:r>
+      <w:r>
+        <w:rPr>
+          <w:lang w:val="en-IL"/>
+        </w:rPr>
+        <w:t xml:space="preserve"> choosing the word with the highest probability overall.</w:t>
+      </w:r>
+    </w:p>
+    <w:p>
+      <w:pPr>
+        <w:rPr>
+          <w:lang w:val="en-IL"/>
+        </w:rPr>
+      </w:pPr>
+      <w:r>
+        <w:rPr>
+          <w:lang w:val="en-IL"/>
+        </w:rPr>
+        <w:t xml:space="preserve">Sentence correction – </w:t>
+      </w:r>
+      <w:r>
+        <w:rPr>
+          <w:lang w:val="en-IL"/>
+        </w:rPr>
+        <w:t>generating all the possible candidate sentences that has only words in the vocabulary. Then, for each candidate sentence, iterating over all his words and multiplying the probability of these words with each other. Their probability determined by alpha if the word is the same as in the original sentence, otherwise (1-alpha)/</w:t>
+      </w:r>
+      <w:proofErr w:type="spellStart"/>
+      <w:r>
+        <w:rPr>
+          <w:lang w:val="en-IL"/>
+        </w:rPr>
+        <w:t>number_of_candidates</w:t>
+      </w:r>
+      <w:proofErr w:type="spellEnd"/>
+      <w:r>
+        <w:rPr>
+          <w:lang w:val="en-IL"/>
+        </w:rPr>
+        <w:t>. Just like in the presentation</w:t>
+      </w:r>
+      <w:proofErr w:type="gramStart"/>
+      <w:r>
+        <w:rPr>
+          <w:lang w:val="en-IL"/>
+        </w:rPr>
+        <w:t xml:space="preserve">. </w:t>
+      </w:r>
+      <w:proofErr w:type="gramEnd"/>
+      <w:r>
+        <w:rPr>
+          <w:lang w:val="en-IL"/>
+        </w:rPr>
+        <w:t xml:space="preserve">Then, multiple the aggregated probability of the words in the sentence with the probability of the entire sentence being part of the language model. </w:t>
+      </w:r>
+      <w:r>
+        <w:rPr>
+          <w:lang w:val="en-IL"/>
+        </w:rPr>
+        <w:t>I used th</w:t>
+      </w:r>
+      <w:r>
+        <w:rPr>
+          <w:lang w:val="en-IL"/>
+        </w:rPr>
+        <w:t>at</w:t>
+      </w:r>
+      <w:r>
+        <w:rPr>
+          <w:lang w:val="en-IL"/>
+        </w:rPr>
+        <w:t xml:space="preserve"> formula and not using the error model because it just did not correct the sentences correctly with reasonable alpha</w:t>
+      </w:r>
+    </w:p>
+    <w:p>
+      <w:pPr>
+        <w:rPr>
+          <w:lang w:val="en-IL"/>
+        </w:rPr>
+      </w:pPr>
+      <w:r>
+        <w:rPr>
+          <w:b/>
+          <w:bCs/>
+          <w:lang w:val="en-IL"/>
+        </w:rPr>
+        <w:t>Text</w:t>
+      </w:r>
+      <w:r>
+        <w:rPr>
+          <w:b/>
+          <w:bCs/>
+          <w:lang w:val="en-IL"/>
+        </w:rPr>
+        <w:t xml:space="preserve"> generation</w:t>
+      </w:r>
+      <w:r>
+        <w:rPr>
+          <w:lang w:val="en-IL"/>
+        </w:rPr>
+        <w:t xml:space="preserve"> – given a context, choosing the next word</w:t>
+      </w:r>
+      <w:r>
+        <w:rPr>
+          <w:lang w:val="en-IL"/>
+        </w:rPr>
+        <w:t xml:space="preserve"> randomly</w:t>
+      </w:r>
+      <w:r>
+        <w:rPr>
+          <w:lang w:val="en-IL"/>
+        </w:rPr>
+        <w:t xml:space="preserve"> according to the probabilities of </w:t>
+      </w:r>
+      <w:r>
+        <w:rPr>
+          <w:lang w:val="en-IL"/>
+        </w:rPr>
+        <w:t>the candidates. If there are no candidates, continue by choosing random word fro</w:t>
+      </w:r>
       <w:bookmarkStart w:id="0" w:name="_GoBack"/>
       <w:bookmarkEnd w:id="0"/>
-    </w:p>
-    <w:p>
-      <w:pPr>
-        <w:rPr>
-          <w:lang w:val="en-IL"/>
-        </w:rPr>
-      </w:pPr>
-      <w:r>
-        <w:rPr>
+      <w:r>
+        <w:rPr>
+          <w:lang w:val="en-IL"/>
+        </w:rPr>
+        <w:t>m the starting sentence candidates according to their probabilities.</w:t>
+      </w:r>
+    </w:p>
+    <w:p>
+      <w:pPr>
+        <w:rPr>
+          <w:b/>
+          <w:bCs/>
+          <w:sz w:val="24"/>
+          <w:szCs w:val="24"/>
+          <w:lang w:val="en-IL"/>
+        </w:rPr>
+      </w:pPr>
+      <w:r>
+        <w:rPr>
+          <w:b/>
+          <w:bCs/>
+          <w:sz w:val="24"/>
+          <w:szCs w:val="24"/>
           <w:lang w:val="en-IL"/>
         </w:rPr>
         <w:t>Additional packages:</w:t>
@@ -69,21 +227,51 @@
           <w:lang w:val="en-IL"/>
         </w:rPr>
       </w:pPr>
-      <w:r>
-        <w:rPr>
-          <w:lang w:val="en-IL"/>
-        </w:rPr>
-        <w:t>Numpy – I used it in the text generation function in order to pick random word according to a specific distribution.</w:t>
-      </w:r>
-    </w:p>
-    <w:p>
-      <w:pPr>
-        <w:rPr>
-          <w:lang w:val="en-IL"/>
-        </w:rPr>
-      </w:pPr>
-      <w:r>
-        <w:rPr>
+      <w:proofErr w:type="spellStart"/>
+      <w:r>
+        <w:rPr>
+          <w:lang w:val="en-IL"/>
+        </w:rPr>
+        <w:t>Numpy</w:t>
+      </w:r>
+      <w:proofErr w:type="spellEnd"/>
+      <w:r>
+        <w:rPr>
+          <w:lang w:val="en-IL"/>
+        </w:rPr>
+        <w:t xml:space="preserve"> – I used it in the text generation function </w:t>
+      </w:r>
+      <w:proofErr w:type="gramStart"/>
+      <w:r>
+        <w:rPr>
+          <w:lang w:val="en-IL"/>
+        </w:rPr>
+        <w:t>in order to</w:t>
+      </w:r>
+      <w:proofErr w:type="gramEnd"/>
+      <w:r>
+        <w:rPr>
+          <w:lang w:val="en-IL"/>
+        </w:rPr>
+        <w:t xml:space="preserve"> pick random word according to a specific distribution.</w:t>
+      </w:r>
+    </w:p>
+    <w:p>
+      <w:pPr>
+        <w:rPr>
+          <w:b/>
+          <w:bCs/>
+          <w:sz w:val="24"/>
+          <w:szCs w:val="24"/>
+          <w:lang w:val="en-IL"/>
+        </w:rPr>
+      </w:pPr>
+      <w:r>
+        <w:rPr>
+          <w:b/>
+          <w:bCs/>
+          <w:sz w:val="24"/>
+          <w:szCs w:val="24"/>
           <w:lang w:val="en-IL"/>
         </w:rPr>
         <w:t>Additional functions:</w:t>
@@ -104,8 +292,16 @@
         <w:rPr>
           <w:lang w:val="en-IL"/>
         </w:rPr>
-        <w:t>_sentence_tokenizer</w:t>
-      </w:r>
+        <w:t>_</w:t>
+      </w:r>
+      <w:proofErr w:type="spellStart"/>
+      <w:r>
+        <w:rPr>
+          <w:lang w:val="en-IL"/>
+        </w:rPr>
+        <w:t>sentence_tokenizer</w:t>
+      </w:r>
+      <w:proofErr w:type="spellEnd"/>
       <w:r>
         <w:rPr>
           <w:lang w:val="en-IL"/>
@@ -128,8 +324,16 @@
         <w:rPr>
           <w:lang w:val="en-IL"/>
         </w:rPr>
-        <w:t>_normalize_text</w:t>
-      </w:r>
+        <w:t>_</w:t>
+      </w:r>
+      <w:proofErr w:type="spellStart"/>
+      <w:r>
+        <w:rPr>
+          <w:lang w:val="en-IL"/>
+        </w:rPr>
+        <w:t>normalize_text</w:t>
+      </w:r>
+      <w:proofErr w:type="spellEnd"/>
       <w:r>
         <w:rPr>
           <w:lang w:val="en-IL"/>
@@ -152,8 +356,16 @@
         <w:rPr>
           <w:lang w:val="en-IL"/>
         </w:rPr>
-        <w:t>_choose_given_context</w:t>
-      </w:r>
+        <w:t>_</w:t>
+      </w:r>
+      <w:proofErr w:type="spellStart"/>
+      <w:r>
+        <w:rPr>
+          <w:lang w:val="en-IL"/>
+        </w:rPr>
+        <w:t>choose_given_context</w:t>
+      </w:r>
+      <w:proofErr w:type="spellEnd"/>
       <w:r>
         <w:rPr>
           <w:lang w:val="en-IL"/>
@@ -176,8 +388,16 @@
         <w:rPr>
           <w:lang w:val="en-IL"/>
         </w:rPr>
-        <w:t>_generate_candidates_with_proba</w:t>
-      </w:r>
+        <w:t>_</w:t>
+      </w:r>
+      <w:proofErr w:type="spellStart"/>
+      <w:r>
+        <w:rPr>
+          <w:lang w:val="en-IL"/>
+        </w:rPr>
+        <w:t>generate_candidates_with_proba</w:t>
+      </w:r>
+      <w:proofErr w:type="spellEnd"/>
       <w:r>
         <w:rPr>
           <w:lang w:val="en-IL"/>
@@ -200,8 +420,16 @@
         <w:rPr>
           <w:lang w:val="en-IL"/>
         </w:rPr>
-        <w:t>_generate_sentence_candicate</w:t>
-      </w:r>
+        <w:t>_</w:t>
+      </w:r>
+      <w:proofErr w:type="spellStart"/>
+      <w:r>
+        <w:rPr>
+          <w:lang w:val="en-IL"/>
+        </w:rPr>
+        <w:t>generate_sentence_candicate</w:t>
+      </w:r>
+      <w:proofErr w:type="spellEnd"/>
       <w:r>
         <w:rPr>
           <w:lang w:val="en-IL"/>
@@ -254,13 +482,59 @@
         <w:rPr>
           <w:lang w:val="en-IL"/>
         </w:rPr>
-        <w:t>_context_freq</w:t>
-      </w:r>
+        <w:t>_</w:t>
+      </w:r>
+      <w:proofErr w:type="spellStart"/>
+      <w:r>
+        <w:rPr>
+          <w:lang w:val="en-IL"/>
+        </w:rPr>
+        <w:t>context_freq</w:t>
+      </w:r>
+      <w:proofErr w:type="spellEnd"/>
       <w:r>
         <w:rPr>
           <w:lang w:val="en-IL"/>
         </w:rPr>
         <w:t xml:space="preserve"> – caching the frequency of a given context in the language model</w:t>
+      </w:r>
+    </w:p>
+    <w:p>
+      <w:pPr>
+        <w:pStyle w:val="ListParagraph"/>
+        <w:numPr>
+          <w:ilvl w:val="0"/>
+          <w:numId w:val="1"/>
+        </w:numPr>
+        <w:rPr>
+          <w:lang w:val="en-IL"/>
+        </w:rPr>
+      </w:pPr>
+      <w:r>
+        <w:rPr>
+          <w:lang w:val="en-IL"/>
+        </w:rPr>
+        <w:t>_</w:t>
+      </w:r>
+      <w:proofErr w:type="spellStart"/>
+      <w:r>
+        <w:rPr>
+          <w:lang w:val="en-IL"/>
+        </w:rPr>
+        <w:t>filter_word_candidates</w:t>
+      </w:r>
+      <w:proofErr w:type="spellEnd"/>
+      <w:r>
+        <w:rPr>
+          <w:lang w:val="en-IL"/>
+        </w:rPr>
+        <w:t xml:space="preserve"> - </w:t>
+      </w:r>
+      <w:r>
+        <w:rPr>
+          <w:lang w:val="en-IL"/>
+        </w:rPr>
+        <w:t>filter words out of vocab and duplicates</w:t>
       </w:r>
     </w:p>
     <w:sectPr>
@@ -275,7 +549,7 @@
 
 <file path=word/numbering.xml><?xml version="1.0" encoding="utf-8"?>
 <w:numbering xmlns:wpc="http://schemas.microsoft.com/office/word/2010/wordprocessingCanvas" xmlns:cx="http://schemas.microsoft.com/office/drawing/2014/chartex" xmlns:cx1="http://schemas.microsoft.com/office/drawing/2015/9/8/chartex" xmlns:cx2="http://schemas.microsoft.com/office/drawing/2015/10/21/chartex" xmlns:cx3="http://schemas.microsoft.com/office/drawing/2016/5/9/chartex" xmlns:cx4="http://schemas.microsoft.com/office/drawing/2016/5/10/chartex" xmlns:cx5="http://schemas.microsoft.com/office/drawing/2016/5/11/chartex" xmlns:cx6="http://schemas.microsoft.com/office/drawing/2016/5/12/chartex" xmlns:cx7="http://schemas.microsoft.com/office/drawing/2016/5/13/chartex" xmlns:cx8="http://schemas.microsoft.com/office/drawing/2016/5/14/chartex" xmlns:mc="http://schemas.openxmlformats.org/markup-compatibility/2006" xmlns:aink="http://schemas.microsoft.com/office/drawing/2016/ink" xmlns:am3d="http://schemas.microsoft.com/office/drawing/2017/model3d" xmlns:o="urn:schemas-microsoft-com:office:office" xmlns:r="http://schemas.openxmlformats.org/officeDocument/2006/relationships" xmlns:m="http://schemas.openxmlformats.org/officeDocument/2006/math" xmlns:v="urn:schemas-microsoft-com:vml" xmlns:wp14="http://schemas.microsoft.com/office/word/2010/wordprocessingDrawing" xmlns:wp="http://schemas.openxmlformats.org/drawingml/2006/wordprocessingDrawing" xmlns:w10="urn:schemas-microsoft-com:office:word" xmlns:w="http://schemas.openxmlformats.org/wordprocessingml/2006/main" xmlns:w14="http://schemas.microsoft.com/office/word/2010/wordml" xmlns:w15="http://schemas.microsoft.com/office/word/2012/wordml" xmlns:w16cid="http://schemas.microsoft.com/office/word/2016/wordml/cid" xmlns:w16se="http://schemas.microsoft.com/office/word/2015/wordml/symex" xmlns:wpg="http://schemas.microsoft.com/office/word/2010/wordprocessingGroup" xmlns:wpi="http://schemas.microsoft.com/office/word/2010/wordprocessingInk" xmlns:wne="http://schemas.microsoft.com/office/word/2006/wordml" xmlns:wps="http://schemas.microsoft.com/office/word/2010/wordprocessingShape" mc:Ignorable="w14 w15 w16se w16cid wp14">
-  <w:abstractNum w:abstractNumId="0" w15:restartNumberingAfterBreak="0">
+  <w:abstractNum w:abstractNumId="1" w15:restartNumberingAfterBreak="0">
     <w:nsid w:val="70280D85"/>
     <w:multiLevelType w:val="hybridMultilevel"/>
     <w:tmpl w:val="8A30C9C4"/>
@@ -389,7 +663,7 @@
     </w:lvl>
   </w:abstractNum>
   <w:num w:numId="1">
-    <w:abstractNumId w:val="0"/>
+    <w:abstractNumId w:val="1"/>
   </w:num>
 </w:numbering>
 </file>

</xml_diff>